<commit_message>
casos de usos graficos
</commit_message>
<xml_diff>
--- a/Doc/Unificado.docx
+++ b/Doc/Unificado.docx
@@ -7047,6 +7047,888 @@
         </w:rPr>
       </w:pPr>
     </w:p>
+    <w:tbl>
+      <w:tblPr>
+        <w:tblStyle w:val="TableGrid0"/>
+        <w:tblW w:w="0" w:type="auto"/>
+        <w:tblInd w:w="-431" w:type="dxa"/>
+        <w:tblLook w:val="04A0" w:firstRow="1" w:lastRow="0" w:firstColumn="1" w:lastColumn="0" w:noHBand="0" w:noVBand="1"/>
+      </w:tblPr>
+      <w:tblGrid>
+        <w:gridCol w:w="2179"/>
+        <w:gridCol w:w="763"/>
+        <w:gridCol w:w="5415"/>
+      </w:tblGrid>
+      <w:tr>
+        <w:tc>
+          <w:tcPr>
+            <w:tcW w:w="8357" w:type="dxa"/>
+            <w:gridSpan w:val="3"/>
+          </w:tcPr>
+          <w:p>
+            <w:pPr>
+              <w:pStyle w:val="Prrafodelista"/>
+              <w:spacing w:line="360" w:lineRule="auto"/>
+              <w:ind w:left="0"/>
+              <w:jc w:val="center"/>
+              <w:rPr>
+                <w:b/>
+                <w:u w:val="single"/>
+                <w:lang w:val="es-MX"/>
+              </w:rPr>
+            </w:pPr>
+            <w:r>
+              <w:rPr>
+                <w:b/>
+                <w:bCs/>
+                <w:lang w:val="es-MX"/>
+              </w:rPr>
+              <w:t xml:space="preserve">CASOS DE USO </w:t>
+            </w:r>
+            <w:r>
+              <w:rPr>
+                <w:b/>
+                <w:bCs/>
+                <w:lang w:val="es-MX"/>
+              </w:rPr>
+              <w:t>VII</w:t>
+            </w:r>
+            <w:r>
+              <w:rPr>
+                <w:b/>
+                <w:bCs/>
+                <w:lang w:val="es-MX"/>
+              </w:rPr>
+              <w:t xml:space="preserve"> – Gestionar </w:t>
+            </w:r>
+            <w:r>
+              <w:rPr>
+                <w:b/>
+                <w:bCs/>
+                <w:lang w:val="es-MX"/>
+              </w:rPr>
+              <w:t>Medida</w:t>
+            </w:r>
+          </w:p>
+        </w:tc>
+      </w:tr>
+      <w:tr>
+        <w:tc>
+          <w:tcPr>
+            <w:tcW w:w="2179" w:type="dxa"/>
+          </w:tcPr>
+          <w:p>
+            <w:pPr>
+              <w:pStyle w:val="Prrafodelista"/>
+              <w:spacing w:line="360" w:lineRule="auto"/>
+              <w:ind w:left="0"/>
+              <w:rPr>
+                <w:b/>
+                <w:bCs/>
+                <w:lang w:val="es-MX"/>
+              </w:rPr>
+            </w:pPr>
+            <w:r>
+              <w:rPr>
+                <w:b/>
+                <w:bCs/>
+                <w:lang w:val="es-MX"/>
+              </w:rPr>
+              <w:t>Descripción</w:t>
+            </w:r>
+          </w:p>
+        </w:tc>
+        <w:tc>
+          <w:tcPr>
+            <w:tcW w:w="6178" w:type="dxa"/>
+            <w:gridSpan w:val="2"/>
+          </w:tcPr>
+          <w:p>
+            <w:pPr>
+              <w:pStyle w:val="Prrafodelista"/>
+              <w:spacing w:line="360" w:lineRule="auto"/>
+              <w:ind w:left="0"/>
+              <w:rPr>
+                <w:lang w:val="es-MX"/>
+              </w:rPr>
+            </w:pPr>
+            <w:r>
+              <w:rPr>
+                <w:lang w:val="es-MX"/>
+              </w:rPr>
+              <w:t xml:space="preserve">Permite al </w:t>
+            </w:r>
+            <w:r>
+              <w:rPr>
+                <w:lang w:val="es-MX"/>
+              </w:rPr>
+              <w:t>cliente</w:t>
+            </w:r>
+            <w:r>
+              <w:rPr>
+                <w:lang w:val="es-MX"/>
+              </w:rPr>
+              <w:t xml:space="preserve"> agregar</w:t>
+            </w:r>
+            <w:r>
+              <w:rPr>
+                <w:lang w:val="es-MX"/>
+              </w:rPr>
+              <w:t xml:space="preserve"> </w:t>
+            </w:r>
+            <w:r>
+              <w:rPr>
+                <w:lang w:val="es-MX"/>
+              </w:rPr>
+              <w:t>su medida</w:t>
+            </w:r>
+            <w:r>
+              <w:rPr>
+                <w:lang w:val="es-MX"/>
+              </w:rPr>
+              <w:t>.</w:t>
+            </w:r>
+          </w:p>
+        </w:tc>
+      </w:tr>
+      <w:tr>
+        <w:tc>
+          <w:tcPr>
+            <w:tcW w:w="2179" w:type="dxa"/>
+          </w:tcPr>
+          <w:p>
+            <w:pPr>
+              <w:pStyle w:val="Prrafodelista"/>
+              <w:spacing w:line="360" w:lineRule="auto"/>
+              <w:ind w:left="0"/>
+              <w:rPr>
+                <w:b/>
+                <w:bCs/>
+                <w:lang w:val="es-MX"/>
+              </w:rPr>
+            </w:pPr>
+            <w:r>
+              <w:rPr>
+                <w:b/>
+                <w:bCs/>
+                <w:lang w:val="es-MX"/>
+              </w:rPr>
+              <w:t>Actores</w:t>
+            </w:r>
+          </w:p>
+        </w:tc>
+        <w:tc>
+          <w:tcPr>
+            <w:tcW w:w="6178" w:type="dxa"/>
+            <w:gridSpan w:val="2"/>
+          </w:tcPr>
+          <w:p>
+            <w:pPr>
+              <w:pStyle w:val="Prrafodelista"/>
+              <w:spacing w:line="360" w:lineRule="auto"/>
+              <w:ind w:left="0"/>
+              <w:rPr>
+                <w:lang w:val="es-MX"/>
+              </w:rPr>
+            </w:pPr>
+            <w:r>
+              <w:rPr>
+                <w:lang w:val="es-MX"/>
+              </w:rPr>
+              <w:t xml:space="preserve">Cliente </w:t>
+            </w:r>
+          </w:p>
+        </w:tc>
+      </w:tr>
+      <w:tr>
+        <w:tc>
+          <w:tcPr>
+            <w:tcW w:w="2179" w:type="dxa"/>
+          </w:tcPr>
+          <w:p>
+            <w:pPr>
+              <w:pStyle w:val="Prrafodelista"/>
+              <w:spacing w:line="360" w:lineRule="auto"/>
+              <w:ind w:left="0"/>
+              <w:rPr>
+                <w:b/>
+                <w:bCs/>
+                <w:lang w:val="es-MX"/>
+              </w:rPr>
+            </w:pPr>
+            <w:r>
+              <w:rPr>
+                <w:b/>
+                <w:bCs/>
+                <w:lang w:val="es-MX"/>
+              </w:rPr>
+              <w:t>Precondiciones</w:t>
+            </w:r>
+          </w:p>
+        </w:tc>
+        <w:tc>
+          <w:tcPr>
+            <w:tcW w:w="6178" w:type="dxa"/>
+            <w:gridSpan w:val="2"/>
+          </w:tcPr>
+          <w:p>
+            <w:pPr>
+              <w:pStyle w:val="Prrafodelista"/>
+              <w:spacing w:line="360" w:lineRule="auto"/>
+              <w:ind w:left="0"/>
+              <w:rPr>
+                <w:lang w:val="es-MX"/>
+              </w:rPr>
+            </w:pPr>
+            <w:r>
+              <w:rPr>
+                <w:lang w:val="es-MX"/>
+              </w:rPr>
+              <w:t xml:space="preserve">El </w:t>
+            </w:r>
+            <w:r>
+              <w:rPr>
+                <w:lang w:val="es-MX"/>
+              </w:rPr>
+              <w:t>cliente</w:t>
+            </w:r>
+            <w:r>
+              <w:rPr>
+                <w:lang w:val="es-MX"/>
+              </w:rPr>
+              <w:t xml:space="preserve"> previamente debe estar registrado en el sistema.</w:t>
+            </w:r>
+          </w:p>
+        </w:tc>
+      </w:tr>
+      <w:tr>
+        <w:trPr>
+          <w:trHeight w:val="136"/>
+        </w:trPr>
+        <w:tc>
+          <w:tcPr>
+            <w:tcW w:w="2179" w:type="dxa"/>
+            <w:vMerge w:val="restart"/>
+          </w:tcPr>
+          <w:p>
+            <w:pPr>
+              <w:pStyle w:val="Prrafodelista"/>
+              <w:spacing w:line="360" w:lineRule="auto"/>
+              <w:ind w:left="0"/>
+              <w:rPr>
+                <w:b/>
+                <w:bCs/>
+                <w:lang w:val="es-MX"/>
+              </w:rPr>
+            </w:pPr>
+            <w:r>
+              <w:rPr>
+                <w:b/>
+                <w:bCs/>
+                <w:lang w:val="es-MX"/>
+              </w:rPr>
+              <w:t>Flujo Principal</w:t>
+            </w:r>
+          </w:p>
+          <w:p>
+            <w:pPr>
+              <w:pStyle w:val="Prrafodelista"/>
+              <w:spacing w:line="360" w:lineRule="auto"/>
+              <w:ind w:left="0"/>
+              <w:rPr>
+                <w:b/>
+                <w:bCs/>
+                <w:lang w:val="es-MX"/>
+              </w:rPr>
+            </w:pPr>
+          </w:p>
+          <w:p>
+            <w:pPr>
+              <w:pStyle w:val="Prrafodelista"/>
+              <w:spacing w:line="360" w:lineRule="auto"/>
+              <w:ind w:left="0"/>
+              <w:rPr>
+                <w:b/>
+                <w:bCs/>
+                <w:lang w:val="es-MX"/>
+              </w:rPr>
+            </w:pPr>
+          </w:p>
+        </w:tc>
+        <w:tc>
+          <w:tcPr>
+            <w:tcW w:w="763" w:type="dxa"/>
+          </w:tcPr>
+          <w:p>
+            <w:pPr>
+              <w:pStyle w:val="Prrafodelista"/>
+              <w:spacing w:line="360" w:lineRule="auto"/>
+              <w:ind w:left="0"/>
+              <w:rPr>
+                <w:lang w:val="es-MX"/>
+              </w:rPr>
+            </w:pPr>
+            <w:r>
+              <w:rPr>
+                <w:lang w:val="es-MX"/>
+              </w:rPr>
+              <w:t>Pasos</w:t>
+            </w:r>
+          </w:p>
+        </w:tc>
+        <w:tc>
+          <w:tcPr>
+            <w:tcW w:w="5415" w:type="dxa"/>
+          </w:tcPr>
+          <w:p>
+            <w:pPr>
+              <w:pStyle w:val="Prrafodelista"/>
+              <w:spacing w:line="360" w:lineRule="auto"/>
+              <w:ind w:left="0"/>
+              <w:rPr>
+                <w:lang w:val="es-MX"/>
+              </w:rPr>
+            </w:pPr>
+            <w:r>
+              <w:rPr>
+                <w:lang w:val="es-MX"/>
+              </w:rPr>
+              <w:t>Acción</w:t>
+            </w:r>
+          </w:p>
+        </w:tc>
+      </w:tr>
+      <w:tr>
+        <w:trPr>
+          <w:trHeight w:val="136"/>
+        </w:trPr>
+        <w:tc>
+          <w:tcPr>
+            <w:tcW w:w="2179" w:type="dxa"/>
+            <w:vMerge/>
+          </w:tcPr>
+          <w:p>
+            <w:pPr>
+              <w:pStyle w:val="Prrafodelista"/>
+              <w:spacing w:line="360" w:lineRule="auto"/>
+              <w:ind w:left="0"/>
+              <w:rPr>
+                <w:b/>
+                <w:bCs/>
+                <w:lang w:val="es-MX"/>
+              </w:rPr>
+            </w:pPr>
+          </w:p>
+        </w:tc>
+        <w:tc>
+          <w:tcPr>
+            <w:tcW w:w="6178" w:type="dxa"/>
+            <w:gridSpan w:val="2"/>
+          </w:tcPr>
+          <w:p>
+            <w:pPr>
+              <w:pStyle w:val="Prrafodelista"/>
+              <w:spacing w:line="360" w:lineRule="auto"/>
+              <w:ind w:left="0"/>
+              <w:rPr>
+                <w:lang w:val="es-MX"/>
+              </w:rPr>
+            </w:pPr>
+            <w:r>
+              <w:rPr>
+                <w:lang w:val="es-MX"/>
+              </w:rPr>
+              <w:t xml:space="preserve">ESCENARIO 1: </w:t>
+            </w:r>
+            <w:r>
+              <w:rPr>
+                <w:lang w:val="es-MX"/>
+              </w:rPr>
+              <w:t xml:space="preserve">Ingresar </w:t>
+            </w:r>
+            <w:r>
+              <w:rPr>
+                <w:lang w:val="es-MX"/>
+              </w:rPr>
+              <w:t>Medida</w:t>
+            </w:r>
+          </w:p>
+        </w:tc>
+      </w:tr>
+      <w:tr>
+        <w:trPr>
+          <w:trHeight w:val="136"/>
+        </w:trPr>
+        <w:tc>
+          <w:tcPr>
+            <w:tcW w:w="2179" w:type="dxa"/>
+            <w:vMerge/>
+          </w:tcPr>
+          <w:p>
+            <w:pPr>
+              <w:pStyle w:val="Prrafodelista"/>
+              <w:spacing w:line="360" w:lineRule="auto"/>
+              <w:ind w:left="0"/>
+              <w:rPr>
+                <w:b/>
+                <w:bCs/>
+                <w:lang w:val="es-MX"/>
+              </w:rPr>
+            </w:pPr>
+          </w:p>
+        </w:tc>
+        <w:tc>
+          <w:tcPr>
+            <w:tcW w:w="763" w:type="dxa"/>
+          </w:tcPr>
+          <w:p>
+            <w:pPr>
+              <w:pStyle w:val="Prrafodelista"/>
+              <w:spacing w:line="360" w:lineRule="auto"/>
+              <w:ind w:left="0"/>
+              <w:rPr>
+                <w:lang w:val="es-MX"/>
+              </w:rPr>
+            </w:pPr>
+            <w:r>
+              <w:rPr>
+                <w:lang w:val="es-MX"/>
+              </w:rPr>
+              <w:t>1</w:t>
+            </w:r>
+          </w:p>
+        </w:tc>
+        <w:tc>
+          <w:tcPr>
+            <w:tcW w:w="5415" w:type="dxa"/>
+          </w:tcPr>
+          <w:p>
+            <w:pPr>
+              <w:pStyle w:val="Prrafodelista"/>
+              <w:spacing w:line="360" w:lineRule="auto"/>
+              <w:ind w:left="0"/>
+              <w:rPr>
+                <w:lang w:val="es-MX"/>
+              </w:rPr>
+            </w:pPr>
+            <w:r>
+              <w:rPr>
+                <w:lang w:val="es-MX"/>
+              </w:rPr>
+              <w:t xml:space="preserve">Ingresar </w:t>
+            </w:r>
+            <w:r>
+              <w:rPr>
+                <w:lang w:val="es-MX"/>
+              </w:rPr>
+              <w:t>medida</w:t>
+            </w:r>
+            <w:r>
+              <w:rPr>
+                <w:lang w:val="es-MX"/>
+              </w:rPr>
+              <w:t xml:space="preserve">. </w:t>
+            </w:r>
+          </w:p>
+        </w:tc>
+      </w:tr>
+      <w:tr>
+        <w:trPr>
+          <w:trHeight w:val="136"/>
+        </w:trPr>
+        <w:tc>
+          <w:tcPr>
+            <w:tcW w:w="2179" w:type="dxa"/>
+            <w:vMerge/>
+          </w:tcPr>
+          <w:p>
+            <w:pPr>
+              <w:pStyle w:val="Prrafodelista"/>
+              <w:spacing w:line="360" w:lineRule="auto"/>
+              <w:ind w:left="0"/>
+              <w:rPr>
+                <w:b/>
+                <w:bCs/>
+                <w:lang w:val="es-MX"/>
+              </w:rPr>
+            </w:pPr>
+          </w:p>
+        </w:tc>
+        <w:tc>
+          <w:tcPr>
+            <w:tcW w:w="763" w:type="dxa"/>
+          </w:tcPr>
+          <w:p>
+            <w:pPr>
+              <w:pStyle w:val="Prrafodelista"/>
+              <w:spacing w:line="360" w:lineRule="auto"/>
+              <w:ind w:left="0"/>
+              <w:rPr>
+                <w:lang w:val="es-MX"/>
+              </w:rPr>
+            </w:pPr>
+            <w:r>
+              <w:rPr>
+                <w:lang w:val="es-MX"/>
+              </w:rPr>
+              <w:t>2</w:t>
+            </w:r>
+          </w:p>
+        </w:tc>
+        <w:tc>
+          <w:tcPr>
+            <w:tcW w:w="5415" w:type="dxa"/>
+          </w:tcPr>
+          <w:p>
+            <w:pPr>
+              <w:pStyle w:val="Prrafodelista"/>
+              <w:spacing w:line="360" w:lineRule="auto"/>
+              <w:ind w:left="0"/>
+              <w:rPr>
+                <w:lang w:val="es-MX"/>
+              </w:rPr>
+            </w:pPr>
+            <w:r>
+              <w:rPr>
+                <w:lang w:val="es-MX"/>
+              </w:rPr>
+              <w:t xml:space="preserve">Validamos </w:t>
+            </w:r>
+            <w:r>
+              <w:rPr>
+                <w:lang w:val="es-MX"/>
+              </w:rPr>
+              <w:t>medida</w:t>
+            </w:r>
+            <w:r>
+              <w:rPr>
+                <w:lang w:val="es-MX"/>
+              </w:rPr>
+              <w:t xml:space="preserve"> </w:t>
+            </w:r>
+          </w:p>
+        </w:tc>
+      </w:tr>
+      <w:tr>
+        <w:trPr>
+          <w:trHeight w:val="136"/>
+        </w:trPr>
+        <w:tc>
+          <w:tcPr>
+            <w:tcW w:w="2179" w:type="dxa"/>
+            <w:vMerge/>
+          </w:tcPr>
+          <w:p>
+            <w:pPr>
+              <w:pStyle w:val="Prrafodelista"/>
+              <w:spacing w:line="360" w:lineRule="auto"/>
+              <w:ind w:left="0"/>
+              <w:rPr>
+                <w:b/>
+                <w:bCs/>
+                <w:lang w:val="es-MX"/>
+              </w:rPr>
+            </w:pPr>
+          </w:p>
+        </w:tc>
+        <w:tc>
+          <w:tcPr>
+            <w:tcW w:w="763" w:type="dxa"/>
+          </w:tcPr>
+          <w:p>
+            <w:pPr>
+              <w:pStyle w:val="Prrafodelista"/>
+              <w:spacing w:line="360" w:lineRule="auto"/>
+              <w:ind w:left="0"/>
+              <w:rPr>
+                <w:lang w:val="es-MX"/>
+              </w:rPr>
+            </w:pPr>
+            <w:r>
+              <w:rPr>
+                <w:lang w:val="es-MX"/>
+              </w:rPr>
+              <w:t>3</w:t>
+            </w:r>
+          </w:p>
+        </w:tc>
+        <w:tc>
+          <w:tcPr>
+            <w:tcW w:w="5415" w:type="dxa"/>
+          </w:tcPr>
+          <w:p>
+            <w:pPr>
+              <w:pStyle w:val="Prrafodelista"/>
+              <w:spacing w:line="360" w:lineRule="auto"/>
+              <w:ind w:left="0"/>
+              <w:rPr>
+                <w:lang w:val="es-MX"/>
+              </w:rPr>
+            </w:pPr>
+            <w:r>
+              <w:rPr>
+                <w:lang w:val="es-MX"/>
+              </w:rPr>
+              <w:t>Notificar</w:t>
+            </w:r>
+          </w:p>
+        </w:tc>
+      </w:tr>
+      <w:tr>
+        <w:trPr>
+          <w:trHeight w:val="136"/>
+        </w:trPr>
+        <w:tc>
+          <w:tcPr>
+            <w:tcW w:w="2179" w:type="dxa"/>
+            <w:vMerge/>
+          </w:tcPr>
+          <w:p>
+            <w:pPr>
+              <w:pStyle w:val="Prrafodelista"/>
+              <w:spacing w:line="360" w:lineRule="auto"/>
+              <w:ind w:left="0"/>
+              <w:rPr>
+                <w:b/>
+                <w:bCs/>
+                <w:lang w:val="es-MX"/>
+              </w:rPr>
+            </w:pPr>
+          </w:p>
+        </w:tc>
+        <w:tc>
+          <w:tcPr>
+            <w:tcW w:w="763" w:type="dxa"/>
+          </w:tcPr>
+          <w:p>
+            <w:pPr>
+              <w:pStyle w:val="Prrafodelista"/>
+              <w:spacing w:line="360" w:lineRule="auto"/>
+              <w:ind w:left="0"/>
+              <w:rPr>
+                <w:lang w:val="es-MX"/>
+              </w:rPr>
+            </w:pPr>
+            <w:r>
+              <w:rPr>
+                <w:lang w:val="es-MX"/>
+              </w:rPr>
+              <w:t>4</w:t>
+            </w:r>
+          </w:p>
+        </w:tc>
+        <w:tc>
+          <w:tcPr>
+            <w:tcW w:w="5415" w:type="dxa"/>
+          </w:tcPr>
+          <w:p>
+            <w:pPr>
+              <w:pStyle w:val="Prrafodelista"/>
+              <w:spacing w:line="360" w:lineRule="auto"/>
+              <w:ind w:left="0"/>
+              <w:rPr>
+                <w:lang w:val="es-MX"/>
+              </w:rPr>
+            </w:pPr>
+            <w:r>
+              <w:rPr>
+                <w:lang w:val="es-MX"/>
+              </w:rPr>
+              <w:t>Guardar</w:t>
+            </w:r>
+          </w:p>
+        </w:tc>
+      </w:tr>
+      <w:tr>
+        <w:trPr>
+          <w:trHeight w:val="204"/>
+        </w:trPr>
+        <w:tc>
+          <w:tcPr>
+            <w:tcW w:w="2179" w:type="dxa"/>
+          </w:tcPr>
+          <w:p>
+            <w:pPr>
+              <w:pStyle w:val="Prrafodelista"/>
+              <w:spacing w:line="360" w:lineRule="auto"/>
+              <w:ind w:left="0"/>
+              <w:rPr>
+                <w:b/>
+                <w:bCs/>
+                <w:lang w:val="es-MX"/>
+              </w:rPr>
+            </w:pPr>
+            <w:r>
+              <w:rPr>
+                <w:b/>
+                <w:bCs/>
+                <w:lang w:val="es-MX"/>
+              </w:rPr>
+              <w:lastRenderedPageBreak/>
+              <w:t>Excepciones</w:t>
+            </w:r>
+          </w:p>
+        </w:tc>
+        <w:tc>
+          <w:tcPr>
+            <w:tcW w:w="763" w:type="dxa"/>
+          </w:tcPr>
+          <w:p>
+            <w:pPr>
+              <w:pStyle w:val="Prrafodelista"/>
+              <w:spacing w:line="360" w:lineRule="auto"/>
+              <w:ind w:left="0"/>
+              <w:rPr>
+                <w:lang w:val="es-MX"/>
+              </w:rPr>
+            </w:pPr>
+          </w:p>
+        </w:tc>
+        <w:tc>
+          <w:tcPr>
+            <w:tcW w:w="5415" w:type="dxa"/>
+          </w:tcPr>
+          <w:p>
+            <w:pPr>
+              <w:pStyle w:val="Prrafodelista"/>
+              <w:spacing w:line="360" w:lineRule="auto"/>
+              <w:ind w:left="0"/>
+              <w:rPr>
+                <w:lang w:val="es-MX"/>
+              </w:rPr>
+            </w:pPr>
+          </w:p>
+        </w:tc>
+      </w:tr>
+      <w:tr>
+        <w:trPr>
+          <w:trHeight w:val="204"/>
+        </w:trPr>
+        <w:tc>
+          <w:tcPr>
+            <w:tcW w:w="2179" w:type="dxa"/>
+          </w:tcPr>
+          <w:p>
+            <w:pPr>
+              <w:pStyle w:val="Prrafodelista"/>
+              <w:spacing w:line="360" w:lineRule="auto"/>
+              <w:ind w:left="0"/>
+              <w:rPr>
+                <w:b/>
+                <w:bCs/>
+                <w:lang w:val="es-MX"/>
+              </w:rPr>
+            </w:pPr>
+          </w:p>
+        </w:tc>
+        <w:tc>
+          <w:tcPr>
+            <w:tcW w:w="763" w:type="dxa"/>
+          </w:tcPr>
+          <w:p>
+            <w:pPr>
+              <w:pStyle w:val="Prrafodelista"/>
+              <w:spacing w:line="360" w:lineRule="auto"/>
+              <w:ind w:left="0"/>
+              <w:rPr>
+                <w:lang w:val="es-MX"/>
+              </w:rPr>
+            </w:pPr>
+            <w:r>
+              <w:rPr>
+                <w:lang w:val="es-MX"/>
+              </w:rPr>
+              <w:t>1</w:t>
+            </w:r>
+          </w:p>
+        </w:tc>
+        <w:tc>
+          <w:tcPr>
+            <w:tcW w:w="5415" w:type="dxa"/>
+          </w:tcPr>
+          <w:p>
+            <w:pPr>
+              <w:pStyle w:val="Prrafodelista"/>
+              <w:spacing w:line="360" w:lineRule="auto"/>
+              <w:ind w:left="0"/>
+              <w:rPr>
+                <w:lang w:val="es-MX"/>
+              </w:rPr>
+            </w:pPr>
+            <w:r>
+              <w:rPr>
+                <w:lang w:val="es-MX"/>
+              </w:rPr>
+              <w:t>Información errónea.</w:t>
+            </w:r>
+          </w:p>
+        </w:tc>
+      </w:tr>
+      <w:tr>
+        <w:trPr>
+          <w:trHeight w:val="204"/>
+        </w:trPr>
+        <w:tc>
+          <w:tcPr>
+            <w:tcW w:w="2179" w:type="dxa"/>
+          </w:tcPr>
+          <w:p>
+            <w:pPr>
+              <w:pStyle w:val="Prrafodelista"/>
+              <w:spacing w:line="360" w:lineRule="auto"/>
+              <w:ind w:left="0"/>
+              <w:rPr>
+                <w:b/>
+                <w:bCs/>
+                <w:lang w:val="es-MX"/>
+              </w:rPr>
+            </w:pPr>
+          </w:p>
+        </w:tc>
+        <w:tc>
+          <w:tcPr>
+            <w:tcW w:w="763" w:type="dxa"/>
+          </w:tcPr>
+          <w:p>
+            <w:pPr>
+              <w:pStyle w:val="Prrafodelista"/>
+              <w:spacing w:line="360" w:lineRule="auto"/>
+              <w:ind w:left="0"/>
+              <w:rPr>
+                <w:lang w:val="es-MX"/>
+              </w:rPr>
+            </w:pPr>
+            <w:r>
+              <w:rPr>
+                <w:lang w:val="es-MX"/>
+              </w:rPr>
+              <w:t>2</w:t>
+            </w:r>
+          </w:p>
+        </w:tc>
+        <w:tc>
+          <w:tcPr>
+            <w:tcW w:w="5415" w:type="dxa"/>
+          </w:tcPr>
+          <w:p>
+            <w:pPr>
+              <w:pStyle w:val="Prrafodelista"/>
+              <w:spacing w:line="360" w:lineRule="auto"/>
+              <w:ind w:left="0"/>
+              <w:rPr>
+                <w:lang w:val="es-MX"/>
+              </w:rPr>
+            </w:pPr>
+            <w:r>
+              <w:rPr>
+                <w:lang w:val="es-MX"/>
+              </w:rPr>
+              <w:t>Información duplicada.</w:t>
+            </w:r>
+          </w:p>
+        </w:tc>
+      </w:tr>
+    </w:tbl>
     <w:p>
       <w:pPr>
         <w:spacing w:line="360" w:lineRule="auto"/>
@@ -7069,6 +7951,59 @@
           <w:noProof/>
         </w:rPr>
       </w:pPr>
+      <w:r>
+        <w:rPr>
+          <w:noProof/>
+        </w:rPr>
+        <w:drawing>
+          <wp:inline distT="0" distB="0" distL="0" distR="0" wp14:anchorId="33F9AB2F" wp14:editId="3EC95640">
+            <wp:extent cx="4200525" cy="2828925"/>
+            <wp:effectExtent l="0" t="0" r="9525" b="9525"/>
+            <wp:docPr id="1" name="Imagen 1"/>
+            <wp:cNvGraphicFramePr>
+              <a:graphicFrameLocks xmlns:a="http://schemas.openxmlformats.org/drawingml/2006/main" noChangeAspect="1"/>
+            </wp:cNvGraphicFramePr>
+            <a:graphic xmlns:a="http://schemas.openxmlformats.org/drawingml/2006/main">
+              <a:graphicData uri="http://schemas.openxmlformats.org/drawingml/2006/picture">
+                <pic:pic xmlns:pic="http://schemas.openxmlformats.org/drawingml/2006/picture">
+                  <pic:nvPicPr>
+                    <pic:cNvPr id="0" name="Picture 1"/>
+                    <pic:cNvPicPr>
+                      <a:picLocks noChangeAspect="1" noChangeArrowheads="1"/>
+                    </pic:cNvPicPr>
+                  </pic:nvPicPr>
+                  <pic:blipFill>
+                    <a:blip r:embed="rId15">
+                      <a:extLst>
+                        <a:ext uri="{28A0092B-C50C-407E-A947-70E740481C1C}">
+                          <a14:useLocalDpi xmlns:a14="http://schemas.microsoft.com/office/drawing/2010/main" val="0"/>
+                        </a:ext>
+                      </a:extLst>
+                    </a:blip>
+                    <a:srcRect/>
+                    <a:stretch>
+                      <a:fillRect/>
+                    </a:stretch>
+                  </pic:blipFill>
+                  <pic:spPr bwMode="auto">
+                    <a:xfrm>
+                      <a:off x="0" y="0"/>
+                      <a:ext cx="4200525" cy="2828925"/>
+                    </a:xfrm>
+                    <a:prstGeom prst="rect">
+                      <a:avLst/>
+                    </a:prstGeom>
+                    <a:noFill/>
+                    <a:ln>
+                      <a:noFill/>
+                    </a:ln>
+                  </pic:spPr>
+                </pic:pic>
+              </a:graphicData>
+            </a:graphic>
+          </wp:inline>
+        </w:drawing>
+      </w:r>
     </w:p>
     <w:p>
       <w:pPr>
@@ -7103,6 +8038,817 @@
         </w:rPr>
       </w:pPr>
     </w:p>
+    <w:tbl>
+      <w:tblPr>
+        <w:tblStyle w:val="TableGrid0"/>
+        <w:tblW w:w="0" w:type="auto"/>
+        <w:tblInd w:w="-431" w:type="dxa"/>
+        <w:tblLook w:val="04A0" w:firstRow="1" w:lastRow="0" w:firstColumn="1" w:lastColumn="0" w:noHBand="0" w:noVBand="1"/>
+      </w:tblPr>
+      <w:tblGrid>
+        <w:gridCol w:w="2179"/>
+        <w:gridCol w:w="763"/>
+        <w:gridCol w:w="5415"/>
+      </w:tblGrid>
+      <w:tr>
+        <w:tc>
+          <w:tcPr>
+            <w:tcW w:w="8357" w:type="dxa"/>
+            <w:gridSpan w:val="3"/>
+          </w:tcPr>
+          <w:p>
+            <w:pPr>
+              <w:pStyle w:val="Prrafodelista"/>
+              <w:spacing w:line="360" w:lineRule="auto"/>
+              <w:ind w:left="0"/>
+              <w:jc w:val="center"/>
+              <w:rPr>
+                <w:b/>
+                <w:u w:val="single"/>
+                <w:lang w:val="es-MX"/>
+              </w:rPr>
+            </w:pPr>
+            <w:r>
+              <w:rPr>
+                <w:b/>
+                <w:bCs/>
+                <w:lang w:val="es-MX"/>
+              </w:rPr>
+              <w:t xml:space="preserve">CASOS DE USO </w:t>
+            </w:r>
+            <w:r>
+              <w:rPr>
+                <w:b/>
+                <w:bCs/>
+                <w:lang w:val="es-MX"/>
+              </w:rPr>
+              <w:t>VII</w:t>
+            </w:r>
+            <w:r>
+              <w:rPr>
+                <w:b/>
+                <w:bCs/>
+                <w:lang w:val="es-MX"/>
+              </w:rPr>
+              <w:t xml:space="preserve"> – Gestionar </w:t>
+            </w:r>
+            <w:r>
+              <w:rPr>
+                <w:b/>
+                <w:bCs/>
+                <w:lang w:val="es-MX"/>
+              </w:rPr>
+              <w:t>Compra</w:t>
+            </w:r>
+          </w:p>
+        </w:tc>
+      </w:tr>
+      <w:tr>
+        <w:tc>
+          <w:tcPr>
+            <w:tcW w:w="2179" w:type="dxa"/>
+          </w:tcPr>
+          <w:p>
+            <w:pPr>
+              <w:pStyle w:val="Prrafodelista"/>
+              <w:spacing w:line="360" w:lineRule="auto"/>
+              <w:ind w:left="0"/>
+              <w:rPr>
+                <w:b/>
+                <w:bCs/>
+                <w:lang w:val="es-MX"/>
+              </w:rPr>
+            </w:pPr>
+            <w:r>
+              <w:rPr>
+                <w:b/>
+                <w:bCs/>
+                <w:lang w:val="es-MX"/>
+              </w:rPr>
+              <w:t>Descripción</w:t>
+            </w:r>
+          </w:p>
+        </w:tc>
+        <w:tc>
+          <w:tcPr>
+            <w:tcW w:w="6178" w:type="dxa"/>
+            <w:gridSpan w:val="2"/>
+          </w:tcPr>
+          <w:p>
+            <w:pPr>
+              <w:pStyle w:val="Prrafodelista"/>
+              <w:spacing w:line="360" w:lineRule="auto"/>
+              <w:ind w:left="0"/>
+              <w:rPr>
+                <w:lang w:val="es-MX"/>
+              </w:rPr>
+            </w:pPr>
+            <w:r>
+              <w:rPr>
+                <w:lang w:val="es-MX"/>
+              </w:rPr>
+              <w:t xml:space="preserve">Permite al </w:t>
+            </w:r>
+            <w:r>
+              <w:rPr>
+                <w:lang w:val="es-MX"/>
+              </w:rPr>
+              <w:t>cliente</w:t>
+            </w:r>
+            <w:r>
+              <w:rPr>
+                <w:lang w:val="es-MX"/>
+              </w:rPr>
+              <w:t xml:space="preserve"> agregar</w:t>
+            </w:r>
+            <w:r>
+              <w:rPr>
+                <w:lang w:val="es-MX"/>
+              </w:rPr>
+              <w:t xml:space="preserve"> su </w:t>
+            </w:r>
+            <w:r>
+              <w:rPr>
+                <w:lang w:val="es-MX"/>
+              </w:rPr>
+              <w:t>compra del producto</w:t>
+            </w:r>
+            <w:r>
+              <w:rPr>
+                <w:lang w:val="es-MX"/>
+              </w:rPr>
+              <w:t>.</w:t>
+            </w:r>
+          </w:p>
+        </w:tc>
+      </w:tr>
+      <w:tr>
+        <w:tc>
+          <w:tcPr>
+            <w:tcW w:w="2179" w:type="dxa"/>
+          </w:tcPr>
+          <w:p>
+            <w:pPr>
+              <w:pStyle w:val="Prrafodelista"/>
+              <w:spacing w:line="360" w:lineRule="auto"/>
+              <w:ind w:left="0"/>
+              <w:rPr>
+                <w:b/>
+                <w:bCs/>
+                <w:lang w:val="es-MX"/>
+              </w:rPr>
+            </w:pPr>
+            <w:r>
+              <w:rPr>
+                <w:b/>
+                <w:bCs/>
+                <w:lang w:val="es-MX"/>
+              </w:rPr>
+              <w:t>Actores</w:t>
+            </w:r>
+          </w:p>
+        </w:tc>
+        <w:tc>
+          <w:tcPr>
+            <w:tcW w:w="6178" w:type="dxa"/>
+            <w:gridSpan w:val="2"/>
+          </w:tcPr>
+          <w:p>
+            <w:pPr>
+              <w:pStyle w:val="Prrafodelista"/>
+              <w:spacing w:line="360" w:lineRule="auto"/>
+              <w:ind w:left="0"/>
+              <w:rPr>
+                <w:lang w:val="es-MX"/>
+              </w:rPr>
+            </w:pPr>
+            <w:r>
+              <w:rPr>
+                <w:lang w:val="es-MX"/>
+              </w:rPr>
+              <w:t xml:space="preserve">Cliente </w:t>
+            </w:r>
+          </w:p>
+        </w:tc>
+      </w:tr>
+      <w:tr>
+        <w:tc>
+          <w:tcPr>
+            <w:tcW w:w="2179" w:type="dxa"/>
+          </w:tcPr>
+          <w:p>
+            <w:pPr>
+              <w:pStyle w:val="Prrafodelista"/>
+              <w:spacing w:line="360" w:lineRule="auto"/>
+              <w:ind w:left="0"/>
+              <w:rPr>
+                <w:b/>
+                <w:bCs/>
+                <w:lang w:val="es-MX"/>
+              </w:rPr>
+            </w:pPr>
+            <w:r>
+              <w:rPr>
+                <w:b/>
+                <w:bCs/>
+                <w:lang w:val="es-MX"/>
+              </w:rPr>
+              <w:t>Precondiciones</w:t>
+            </w:r>
+          </w:p>
+        </w:tc>
+        <w:tc>
+          <w:tcPr>
+            <w:tcW w:w="6178" w:type="dxa"/>
+            <w:gridSpan w:val="2"/>
+          </w:tcPr>
+          <w:p>
+            <w:pPr>
+              <w:pStyle w:val="Prrafodelista"/>
+              <w:spacing w:line="360" w:lineRule="auto"/>
+              <w:ind w:left="0"/>
+              <w:rPr>
+                <w:lang w:val="es-MX"/>
+              </w:rPr>
+            </w:pPr>
+            <w:r>
+              <w:rPr>
+                <w:lang w:val="es-MX"/>
+              </w:rPr>
+              <w:t xml:space="preserve">El </w:t>
+            </w:r>
+            <w:r>
+              <w:rPr>
+                <w:lang w:val="es-MX"/>
+              </w:rPr>
+              <w:t>cliente</w:t>
+            </w:r>
+            <w:r>
+              <w:rPr>
+                <w:lang w:val="es-MX"/>
+              </w:rPr>
+              <w:t xml:space="preserve"> previamente debe estar registrado en el sistema.</w:t>
+            </w:r>
+          </w:p>
+        </w:tc>
+      </w:tr>
+      <w:tr>
+        <w:trPr>
+          <w:trHeight w:val="136"/>
+        </w:trPr>
+        <w:tc>
+          <w:tcPr>
+            <w:tcW w:w="2179" w:type="dxa"/>
+            <w:vMerge w:val="restart"/>
+          </w:tcPr>
+          <w:p>
+            <w:pPr>
+              <w:pStyle w:val="Prrafodelista"/>
+              <w:spacing w:line="360" w:lineRule="auto"/>
+              <w:ind w:left="0"/>
+              <w:rPr>
+                <w:b/>
+                <w:bCs/>
+                <w:lang w:val="es-MX"/>
+              </w:rPr>
+            </w:pPr>
+            <w:r>
+              <w:rPr>
+                <w:b/>
+                <w:bCs/>
+                <w:lang w:val="es-MX"/>
+              </w:rPr>
+              <w:t>Flujo Principal</w:t>
+            </w:r>
+          </w:p>
+          <w:p>
+            <w:pPr>
+              <w:pStyle w:val="Prrafodelista"/>
+              <w:spacing w:line="360" w:lineRule="auto"/>
+              <w:ind w:left="0"/>
+              <w:rPr>
+                <w:b/>
+                <w:bCs/>
+                <w:lang w:val="es-MX"/>
+              </w:rPr>
+            </w:pPr>
+          </w:p>
+          <w:p>
+            <w:pPr>
+              <w:pStyle w:val="Prrafodelista"/>
+              <w:spacing w:line="360" w:lineRule="auto"/>
+              <w:ind w:left="0"/>
+              <w:rPr>
+                <w:b/>
+                <w:bCs/>
+                <w:lang w:val="es-MX"/>
+              </w:rPr>
+            </w:pPr>
+          </w:p>
+        </w:tc>
+        <w:tc>
+          <w:tcPr>
+            <w:tcW w:w="763" w:type="dxa"/>
+          </w:tcPr>
+          <w:p>
+            <w:pPr>
+              <w:pStyle w:val="Prrafodelista"/>
+              <w:spacing w:line="360" w:lineRule="auto"/>
+              <w:ind w:left="0"/>
+              <w:rPr>
+                <w:lang w:val="es-MX"/>
+              </w:rPr>
+            </w:pPr>
+            <w:r>
+              <w:rPr>
+                <w:lang w:val="es-MX"/>
+              </w:rPr>
+              <w:t>Pasos</w:t>
+            </w:r>
+          </w:p>
+        </w:tc>
+        <w:tc>
+          <w:tcPr>
+            <w:tcW w:w="5415" w:type="dxa"/>
+          </w:tcPr>
+          <w:p>
+            <w:pPr>
+              <w:pStyle w:val="Prrafodelista"/>
+              <w:spacing w:line="360" w:lineRule="auto"/>
+              <w:ind w:left="0"/>
+              <w:rPr>
+                <w:lang w:val="es-MX"/>
+              </w:rPr>
+            </w:pPr>
+            <w:r>
+              <w:rPr>
+                <w:lang w:val="es-MX"/>
+              </w:rPr>
+              <w:t>Acción</w:t>
+            </w:r>
+          </w:p>
+        </w:tc>
+      </w:tr>
+      <w:tr>
+        <w:trPr>
+          <w:trHeight w:val="136"/>
+        </w:trPr>
+        <w:tc>
+          <w:tcPr>
+            <w:tcW w:w="2179" w:type="dxa"/>
+            <w:vMerge/>
+          </w:tcPr>
+          <w:p>
+            <w:pPr>
+              <w:pStyle w:val="Prrafodelista"/>
+              <w:spacing w:line="360" w:lineRule="auto"/>
+              <w:ind w:left="0"/>
+              <w:rPr>
+                <w:b/>
+                <w:bCs/>
+                <w:lang w:val="es-MX"/>
+              </w:rPr>
+            </w:pPr>
+          </w:p>
+        </w:tc>
+        <w:tc>
+          <w:tcPr>
+            <w:tcW w:w="6178" w:type="dxa"/>
+            <w:gridSpan w:val="2"/>
+          </w:tcPr>
+          <w:p>
+            <w:pPr>
+              <w:pStyle w:val="Prrafodelista"/>
+              <w:spacing w:line="360" w:lineRule="auto"/>
+              <w:ind w:left="0"/>
+              <w:rPr>
+                <w:lang w:val="es-MX"/>
+              </w:rPr>
+            </w:pPr>
+            <w:r>
+              <w:rPr>
+                <w:lang w:val="es-MX"/>
+              </w:rPr>
+              <w:t xml:space="preserve">ESCENARIO 1: </w:t>
+            </w:r>
+            <w:r>
+              <w:rPr>
+                <w:lang w:val="es-MX"/>
+              </w:rPr>
+              <w:t xml:space="preserve">Ingresar </w:t>
+            </w:r>
+            <w:r>
+              <w:rPr>
+                <w:lang w:val="es-MX"/>
+              </w:rPr>
+              <w:t>Compra</w:t>
+            </w:r>
+          </w:p>
+        </w:tc>
+      </w:tr>
+      <w:tr>
+        <w:trPr>
+          <w:trHeight w:val="136"/>
+        </w:trPr>
+        <w:tc>
+          <w:tcPr>
+            <w:tcW w:w="2179" w:type="dxa"/>
+            <w:vMerge/>
+          </w:tcPr>
+          <w:p>
+            <w:pPr>
+              <w:pStyle w:val="Prrafodelista"/>
+              <w:spacing w:line="360" w:lineRule="auto"/>
+              <w:ind w:left="0"/>
+              <w:rPr>
+                <w:b/>
+                <w:bCs/>
+                <w:lang w:val="es-MX"/>
+              </w:rPr>
+            </w:pPr>
+          </w:p>
+        </w:tc>
+        <w:tc>
+          <w:tcPr>
+            <w:tcW w:w="763" w:type="dxa"/>
+          </w:tcPr>
+          <w:p>
+            <w:pPr>
+              <w:pStyle w:val="Prrafodelista"/>
+              <w:spacing w:line="360" w:lineRule="auto"/>
+              <w:ind w:left="0"/>
+              <w:rPr>
+                <w:lang w:val="es-MX"/>
+              </w:rPr>
+            </w:pPr>
+            <w:r>
+              <w:rPr>
+                <w:lang w:val="es-MX"/>
+              </w:rPr>
+              <w:t>1</w:t>
+            </w:r>
+          </w:p>
+        </w:tc>
+        <w:tc>
+          <w:tcPr>
+            <w:tcW w:w="5415" w:type="dxa"/>
+          </w:tcPr>
+          <w:p>
+            <w:pPr>
+              <w:pStyle w:val="Prrafodelista"/>
+              <w:spacing w:line="360" w:lineRule="auto"/>
+              <w:ind w:left="0"/>
+              <w:rPr>
+                <w:lang w:val="es-MX"/>
+              </w:rPr>
+            </w:pPr>
+            <w:r>
+              <w:rPr>
+                <w:lang w:val="es-MX"/>
+              </w:rPr>
+              <w:t>Seleccionar producto</w:t>
+            </w:r>
+            <w:r>
+              <w:rPr>
+                <w:lang w:val="es-MX"/>
+              </w:rPr>
+              <w:t xml:space="preserve">. </w:t>
+            </w:r>
+          </w:p>
+        </w:tc>
+      </w:tr>
+      <w:tr>
+        <w:trPr>
+          <w:trHeight w:val="136"/>
+        </w:trPr>
+        <w:tc>
+          <w:tcPr>
+            <w:tcW w:w="2179" w:type="dxa"/>
+            <w:vMerge/>
+          </w:tcPr>
+          <w:p>
+            <w:pPr>
+              <w:pStyle w:val="Prrafodelista"/>
+              <w:spacing w:line="360" w:lineRule="auto"/>
+              <w:ind w:left="0"/>
+              <w:rPr>
+                <w:b/>
+                <w:bCs/>
+                <w:lang w:val="es-MX"/>
+              </w:rPr>
+            </w:pPr>
+          </w:p>
+        </w:tc>
+        <w:tc>
+          <w:tcPr>
+            <w:tcW w:w="763" w:type="dxa"/>
+          </w:tcPr>
+          <w:p>
+            <w:pPr>
+              <w:pStyle w:val="Prrafodelista"/>
+              <w:spacing w:line="360" w:lineRule="auto"/>
+              <w:ind w:left="0"/>
+              <w:rPr>
+                <w:lang w:val="es-MX"/>
+              </w:rPr>
+            </w:pPr>
+            <w:r>
+              <w:rPr>
+                <w:lang w:val="es-MX"/>
+              </w:rPr>
+              <w:t>2</w:t>
+            </w:r>
+          </w:p>
+        </w:tc>
+        <w:tc>
+          <w:tcPr>
+            <w:tcW w:w="5415" w:type="dxa"/>
+          </w:tcPr>
+          <w:p>
+            <w:pPr>
+              <w:pStyle w:val="Prrafodelista"/>
+              <w:spacing w:line="360" w:lineRule="auto"/>
+              <w:ind w:left="0"/>
+              <w:rPr>
+                <w:lang w:val="es-MX"/>
+              </w:rPr>
+            </w:pPr>
+            <w:r>
+              <w:rPr>
+                <w:lang w:val="es-MX"/>
+              </w:rPr>
+              <w:t xml:space="preserve">Validamos </w:t>
+            </w:r>
+            <w:r>
+              <w:rPr>
+                <w:lang w:val="es-MX"/>
+              </w:rPr>
+              <w:t>compra</w:t>
+            </w:r>
+            <w:r>
+              <w:rPr>
+                <w:lang w:val="es-MX"/>
+              </w:rPr>
+              <w:t xml:space="preserve"> </w:t>
+            </w:r>
+          </w:p>
+        </w:tc>
+      </w:tr>
+      <w:tr>
+        <w:trPr>
+          <w:trHeight w:val="136"/>
+        </w:trPr>
+        <w:tc>
+          <w:tcPr>
+            <w:tcW w:w="2179" w:type="dxa"/>
+            <w:vMerge/>
+          </w:tcPr>
+          <w:p>
+            <w:pPr>
+              <w:pStyle w:val="Prrafodelista"/>
+              <w:spacing w:line="360" w:lineRule="auto"/>
+              <w:ind w:left="0"/>
+              <w:rPr>
+                <w:b/>
+                <w:bCs/>
+                <w:lang w:val="es-MX"/>
+              </w:rPr>
+            </w:pPr>
+          </w:p>
+        </w:tc>
+        <w:tc>
+          <w:tcPr>
+            <w:tcW w:w="763" w:type="dxa"/>
+          </w:tcPr>
+          <w:p>
+            <w:pPr>
+              <w:pStyle w:val="Prrafodelista"/>
+              <w:spacing w:line="360" w:lineRule="auto"/>
+              <w:ind w:left="0"/>
+              <w:rPr>
+                <w:lang w:val="es-MX"/>
+              </w:rPr>
+            </w:pPr>
+            <w:r>
+              <w:rPr>
+                <w:lang w:val="es-MX"/>
+              </w:rPr>
+              <w:t>3</w:t>
+            </w:r>
+          </w:p>
+        </w:tc>
+        <w:tc>
+          <w:tcPr>
+            <w:tcW w:w="5415" w:type="dxa"/>
+          </w:tcPr>
+          <w:p>
+            <w:pPr>
+              <w:pStyle w:val="Prrafodelista"/>
+              <w:spacing w:line="360" w:lineRule="auto"/>
+              <w:ind w:left="0"/>
+              <w:rPr>
+                <w:lang w:val="es-MX"/>
+              </w:rPr>
+            </w:pPr>
+            <w:r>
+              <w:rPr>
+                <w:lang w:val="es-MX"/>
+              </w:rPr>
+              <w:t>Notificar</w:t>
+            </w:r>
+          </w:p>
+        </w:tc>
+      </w:tr>
+      <w:tr>
+        <w:trPr>
+          <w:trHeight w:val="136"/>
+        </w:trPr>
+        <w:tc>
+          <w:tcPr>
+            <w:tcW w:w="2179" w:type="dxa"/>
+            <w:vMerge/>
+          </w:tcPr>
+          <w:p>
+            <w:pPr>
+              <w:pStyle w:val="Prrafodelista"/>
+              <w:spacing w:line="360" w:lineRule="auto"/>
+              <w:ind w:left="0"/>
+              <w:rPr>
+                <w:b/>
+                <w:bCs/>
+                <w:lang w:val="es-MX"/>
+              </w:rPr>
+            </w:pPr>
+          </w:p>
+        </w:tc>
+        <w:tc>
+          <w:tcPr>
+            <w:tcW w:w="763" w:type="dxa"/>
+          </w:tcPr>
+          <w:p>
+            <w:pPr>
+              <w:pStyle w:val="Prrafodelista"/>
+              <w:spacing w:line="360" w:lineRule="auto"/>
+              <w:ind w:left="0"/>
+              <w:rPr>
+                <w:lang w:val="es-MX"/>
+              </w:rPr>
+            </w:pPr>
+            <w:r>
+              <w:rPr>
+                <w:lang w:val="es-MX"/>
+              </w:rPr>
+              <w:t>4</w:t>
+            </w:r>
+          </w:p>
+        </w:tc>
+        <w:tc>
+          <w:tcPr>
+            <w:tcW w:w="5415" w:type="dxa"/>
+          </w:tcPr>
+          <w:p>
+            <w:pPr>
+              <w:pStyle w:val="Prrafodelista"/>
+              <w:spacing w:line="360" w:lineRule="auto"/>
+              <w:ind w:left="0"/>
+              <w:rPr>
+                <w:lang w:val="es-MX"/>
+              </w:rPr>
+            </w:pPr>
+            <w:r>
+              <w:rPr>
+                <w:lang w:val="es-MX"/>
+              </w:rPr>
+              <w:t>Guardar</w:t>
+            </w:r>
+          </w:p>
+        </w:tc>
+      </w:tr>
+      <w:tr>
+        <w:trPr>
+          <w:trHeight w:val="204"/>
+        </w:trPr>
+        <w:tc>
+          <w:tcPr>
+            <w:tcW w:w="2179" w:type="dxa"/>
+          </w:tcPr>
+          <w:p>
+            <w:pPr>
+              <w:pStyle w:val="Prrafodelista"/>
+              <w:spacing w:line="360" w:lineRule="auto"/>
+              <w:ind w:left="0"/>
+              <w:rPr>
+                <w:b/>
+                <w:bCs/>
+                <w:lang w:val="es-MX"/>
+              </w:rPr>
+            </w:pPr>
+            <w:r>
+              <w:rPr>
+                <w:b/>
+                <w:bCs/>
+                <w:lang w:val="es-MX"/>
+              </w:rPr>
+              <w:t>Excepciones</w:t>
+            </w:r>
+          </w:p>
+        </w:tc>
+        <w:tc>
+          <w:tcPr>
+            <w:tcW w:w="763" w:type="dxa"/>
+          </w:tcPr>
+          <w:p>
+            <w:pPr>
+              <w:pStyle w:val="Prrafodelista"/>
+              <w:spacing w:line="360" w:lineRule="auto"/>
+              <w:ind w:left="0"/>
+              <w:rPr>
+                <w:lang w:val="es-MX"/>
+              </w:rPr>
+            </w:pPr>
+          </w:p>
+        </w:tc>
+        <w:tc>
+          <w:tcPr>
+            <w:tcW w:w="5415" w:type="dxa"/>
+          </w:tcPr>
+          <w:p>
+            <w:pPr>
+              <w:pStyle w:val="Prrafodelista"/>
+              <w:spacing w:line="360" w:lineRule="auto"/>
+              <w:ind w:left="0"/>
+              <w:rPr>
+                <w:lang w:val="es-MX"/>
+              </w:rPr>
+            </w:pPr>
+          </w:p>
+        </w:tc>
+      </w:tr>
+      <w:tr>
+        <w:trPr>
+          <w:trHeight w:val="204"/>
+        </w:trPr>
+        <w:tc>
+          <w:tcPr>
+            <w:tcW w:w="2179" w:type="dxa"/>
+          </w:tcPr>
+          <w:p>
+            <w:pPr>
+              <w:pStyle w:val="Prrafodelista"/>
+              <w:spacing w:line="360" w:lineRule="auto"/>
+              <w:ind w:left="0"/>
+              <w:rPr>
+                <w:b/>
+                <w:bCs/>
+                <w:lang w:val="es-MX"/>
+              </w:rPr>
+            </w:pPr>
+          </w:p>
+        </w:tc>
+        <w:tc>
+          <w:tcPr>
+            <w:tcW w:w="763" w:type="dxa"/>
+          </w:tcPr>
+          <w:p>
+            <w:pPr>
+              <w:pStyle w:val="Prrafodelista"/>
+              <w:spacing w:line="360" w:lineRule="auto"/>
+              <w:ind w:left="0"/>
+              <w:rPr>
+                <w:lang w:val="es-MX"/>
+              </w:rPr>
+            </w:pPr>
+            <w:r>
+              <w:rPr>
+                <w:lang w:val="es-MX"/>
+              </w:rPr>
+              <w:t>1</w:t>
+            </w:r>
+          </w:p>
+        </w:tc>
+        <w:tc>
+          <w:tcPr>
+            <w:tcW w:w="5415" w:type="dxa"/>
+          </w:tcPr>
+          <w:p>
+            <w:pPr>
+              <w:pStyle w:val="Prrafodelista"/>
+              <w:spacing w:line="360" w:lineRule="auto"/>
+              <w:ind w:left="0"/>
+              <w:rPr>
+                <w:lang w:val="es-MX"/>
+              </w:rPr>
+            </w:pPr>
+            <w:r>
+              <w:rPr>
+                <w:lang w:val="es-MX"/>
+              </w:rPr>
+              <w:t>Información errónea.</w:t>
+            </w:r>
+          </w:p>
+        </w:tc>
+      </w:tr>
+    </w:tbl>
     <w:p>
       <w:pPr>
         <w:pStyle w:val="Prrafodelista"/>
@@ -7132,9 +8878,62 @@
         <w:ind w:left="1080"/>
         <w:jc w:val="center"/>
       </w:pPr>
+      <w:r>
+        <w:rPr>
+          <w:noProof/>
+        </w:rPr>
+        <w:drawing>
+          <wp:inline distT="0" distB="0" distL="0" distR="0" wp14:anchorId="328A4C84" wp14:editId="58D7CC11">
+            <wp:extent cx="4943475" cy="3105150"/>
+            <wp:effectExtent l="0" t="0" r="9525" b="0"/>
+            <wp:docPr id="4" name="Imagen 4"/>
+            <wp:cNvGraphicFramePr>
+              <a:graphicFrameLocks xmlns:a="http://schemas.openxmlformats.org/drawingml/2006/main" noChangeAspect="1"/>
+            </wp:cNvGraphicFramePr>
+            <a:graphic xmlns:a="http://schemas.openxmlformats.org/drawingml/2006/main">
+              <a:graphicData uri="http://schemas.openxmlformats.org/drawingml/2006/picture">
+                <pic:pic xmlns:pic="http://schemas.openxmlformats.org/drawingml/2006/picture">
+                  <pic:nvPicPr>
+                    <pic:cNvPr id="0" name="Picture 3"/>
+                    <pic:cNvPicPr>
+                      <a:picLocks noChangeAspect="1" noChangeArrowheads="1"/>
+                    </pic:cNvPicPr>
+                  </pic:nvPicPr>
+                  <pic:blipFill>
+                    <a:blip r:embed="rId16">
+                      <a:extLst>
+                        <a:ext uri="{28A0092B-C50C-407E-A947-70E740481C1C}">
+                          <a14:useLocalDpi xmlns:a14="http://schemas.microsoft.com/office/drawing/2010/main" val="0"/>
+                        </a:ext>
+                      </a:extLst>
+                    </a:blip>
+                    <a:srcRect/>
+                    <a:stretch>
+                      <a:fillRect/>
+                    </a:stretch>
+                  </pic:blipFill>
+                  <pic:spPr bwMode="auto">
+                    <a:xfrm>
+                      <a:off x="0" y="0"/>
+                      <a:ext cx="4943475" cy="3105150"/>
+                    </a:xfrm>
+                    <a:prstGeom prst="rect">
+                      <a:avLst/>
+                    </a:prstGeom>
+                    <a:noFill/>
+                    <a:ln>
+                      <a:noFill/>
+                    </a:ln>
+                  </pic:spPr>
+                </pic:pic>
+              </a:graphicData>
+            </a:graphic>
+          </wp:inline>
+        </w:drawing>
+      </w:r>
     </w:p>
     <w:sectPr>
-      <w:headerReference w:type="default" r:id="rId15"/>
+      <w:headerReference w:type="default" r:id="rId17"/>
       <w:type w:val="continuous"/>
       <w:pgSz w:w="11906" w:h="16838"/>
       <w:pgMar w:top="2552" w:right="1418" w:bottom="1418" w:left="2552" w:header="709" w:footer="709" w:gutter="0"/>

</xml_diff>